<commit_message>
completed chatper 12 exercises
</commit_message>
<xml_diff>
--- a/Chapter11_Creature/Creature/Chapter11_Creature.docx
+++ b/Chapter11_Creature/Creature/Chapter11_Creature.docx
@@ -3,18 +3,48 @@
 <w:document xmlns:wpc="http://schemas.microsoft.com/office/word/2010/wordprocessingCanvas" xmlns:cx="http://schemas.microsoft.com/office/drawing/2014/chartex" xmlns:cx1="http://schemas.microsoft.com/office/drawing/2015/9/8/chartex" xmlns:cx2="http://schemas.microsoft.com/office/drawing/2015/10/21/chartex" xmlns:cx3="http://schemas.microsoft.com/office/drawing/2016/5/9/chartex" xmlns:cx4="http://schemas.microsoft.com/office/drawing/2016/5/10/chartex" xmlns:cx5="http://schemas.microsoft.com/office/drawing/2016/5/11/chartex" xmlns:cx6="http://schemas.microsoft.com/office/drawing/2016/5/12/chartex" xmlns:cx7="http://schemas.microsoft.com/office/drawing/2016/5/13/chartex" xmlns:cx8="http://schemas.microsoft.com/office/drawing/2016/5/14/chartex" xmlns:mc="http://schemas.openxmlformats.org/markup-compatibility/2006" xmlns:aink="http://schemas.microsoft.com/office/drawing/2016/ink" xmlns:am3d="http://schemas.microsoft.com/office/drawing/2017/model3d" xmlns:o="urn:schemas-microsoft-com:office:office" xmlns:oel="http://schemas.microsoft.com/office/2019/extlst" xmlns:r="http://schemas.openxmlformats.org/officeDocument/2006/relationships" xmlns:m="http://schemas.openxmlformats.org/officeDocument/2006/math" xmlns:v="urn:schemas-microsoft-com:vml" xmlns:wp14="http://schemas.microsoft.com/office/word/2010/wordprocessingDrawing" xmlns:wp="http://schemas.openxmlformats.org/drawingml/2006/wordprocessingDrawing" xmlns:w10="urn:schemas-microsoft-com:office:word" xmlns:w="http://schemas.openxmlformats.org/wordprocessingml/2006/main" xmlns:w14="http://schemas.microsoft.com/office/word/2010/wordml" xmlns:w15="http://schemas.microsoft.com/office/word/2012/wordml" xmlns:w16cex="http://schemas.microsoft.com/office/word/2018/wordml/cex" xmlns:w16cid="http://schemas.microsoft.com/office/word/2016/wordml/cid" xmlns:w16="http://schemas.microsoft.com/office/word/2018/wordml" xmlns:w16sdtdh="http://schemas.microsoft.com/office/word/2020/wordml/sdtdatahash" xmlns:w16se="http://schemas.microsoft.com/office/word/2015/wordml/symex" xmlns:wpg="http://schemas.microsoft.com/office/word/2010/wordprocessingGroup" xmlns:wpi="http://schemas.microsoft.com/office/word/2010/wordprocessingInk" xmlns:wne="http://schemas.microsoft.com/office/word/2006/wordml" xmlns:wps="http://schemas.microsoft.com/office/word/2010/wordprocessingShape" mc:Ignorable="w14 w15 w16se w16cid w16 w16cex w16sdtdh wp14">
   <w:body>
     <w:p>
-      <w:r>
+      <w:pPr>
+        <w:rPr>
+          <w:rFonts w:ascii="Arial" w:hAnsi="Arial" w:cs="Arial"/>
+        </w:rPr>
+      </w:pPr>
+      <w:r>
+        <w:rPr>
+          <w:rFonts w:ascii="Arial" w:hAnsi="Arial" w:cs="Arial"/>
+        </w:rPr>
         <w:t>Chapter 11 Creature</w:t>
       </w:r>
     </w:p>
     <w:p>
-      <w:r>
+      <w:pPr>
+        <w:rPr>
+          <w:rFonts w:ascii="Arial" w:hAnsi="Arial" w:cs="Arial"/>
+        </w:rPr>
+      </w:pPr>
+      <w:r>
+        <w:rPr>
+          <w:rFonts w:ascii="Arial" w:hAnsi="Arial" w:cs="Arial"/>
+        </w:rPr>
         <w:t>Brian Veitch</w:t>
       </w:r>
     </w:p>
-    <w:p/>
-    <w:p>
-      <w:r>
+    <w:p>
+      <w:pPr>
+        <w:rPr>
+          <w:rFonts w:ascii="Arial" w:hAnsi="Arial" w:cs="Arial"/>
+        </w:rPr>
+      </w:pPr>
+    </w:p>
+    <w:p>
+      <w:pPr>
+        <w:rPr>
+          <w:rFonts w:ascii="Arial" w:hAnsi="Arial" w:cs="Arial"/>
+        </w:rPr>
+      </w:pPr>
+      <w:r>
+        <w:rPr>
+          <w:rFonts w:ascii="Arial" w:hAnsi="Arial" w:cs="Arial"/>
+        </w:rPr>
         <w:t>Instructions</w:t>
       </w:r>
     </w:p>
@@ -24,13 +54,13 @@
         <w:shd w:val="clear" w:color="auto" w:fill="FFFFFF"/>
         <w:spacing w:before="180" w:beforeAutospacing="0" w:after="180" w:afterAutospacing="0"/>
         <w:rPr>
-          <w:rFonts w:ascii="Lato" w:hAnsi="Lato"/>
+          <w:rFonts w:ascii="Arial" w:hAnsi="Arial" w:cs="Arial"/>
           <w:color w:val="2D3B45"/>
         </w:rPr>
       </w:pPr>
       <w:r>
         <w:rPr>
-          <w:rFonts w:ascii="Lato" w:hAnsi="Lato"/>
+          <w:rFonts w:ascii="Arial" w:hAnsi="Arial" w:cs="Arial"/>
           <w:color w:val="2D3B45"/>
         </w:rPr>
         <w:t>Using the class Creature for the parent class, create a sub-class of Creature called </w:t>
@@ -38,14 +68,14 @@
       <w:r>
         <w:rPr>
           <w:rStyle w:val="Strong"/>
-          <w:rFonts w:ascii="Lato" w:hAnsi="Lato"/>
+          <w:rFonts w:ascii="Arial" w:hAnsi="Arial" w:cs="Arial"/>
           <w:color w:val="2D3B45"/>
         </w:rPr>
         <w:t>Orc</w:t>
       </w:r>
       <w:r>
         <w:rPr>
-          <w:rFonts w:ascii="Lato" w:hAnsi="Lato"/>
+          <w:rFonts w:ascii="Arial" w:hAnsi="Arial" w:cs="Arial"/>
           <w:color w:val="2D3B45"/>
         </w:rPr>
         <w:t xml:space="preserve">. Orc should have attributes for weapon (string), </w:t>
@@ -53,7 +83,7 @@
       <w:proofErr w:type="spellStart"/>
       <w:r>
         <w:rPr>
-          <w:rFonts w:ascii="Lato" w:hAnsi="Lato"/>
+          <w:rFonts w:ascii="Arial" w:hAnsi="Arial" w:cs="Arial"/>
           <w:color w:val="2D3B45"/>
         </w:rPr>
         <w:t>max_hit_points</w:t>
@@ -61,7 +91,7 @@
       <w:proofErr w:type="spellEnd"/>
       <w:r>
         <w:rPr>
-          <w:rFonts w:ascii="Lato" w:hAnsi="Lato"/>
+          <w:rFonts w:ascii="Arial" w:hAnsi="Arial" w:cs="Arial"/>
           <w:color w:val="2D3B45"/>
         </w:rPr>
         <w:t xml:space="preserve"> (integer), and </w:t>
@@ -69,7 +99,7 @@
       <w:proofErr w:type="spellStart"/>
       <w:r>
         <w:rPr>
-          <w:rFonts w:ascii="Lato" w:hAnsi="Lato"/>
+          <w:rFonts w:ascii="Arial" w:hAnsi="Arial" w:cs="Arial"/>
           <w:color w:val="2D3B45"/>
         </w:rPr>
         <w:t>current_hit_points</w:t>
@@ -77,7 +107,7 @@
       <w:proofErr w:type="spellEnd"/>
       <w:r>
         <w:rPr>
-          <w:rFonts w:ascii="Lato" w:hAnsi="Lato"/>
+          <w:rFonts w:ascii="Arial" w:hAnsi="Arial" w:cs="Arial"/>
           <w:color w:val="2D3B45"/>
         </w:rPr>
         <w:t xml:space="preserve"> (integer). Create appropriate setter and getter methods and an appropriate __str_</w:t>
@@ -85,7 +115,7 @@
       <w:proofErr w:type="gramStart"/>
       <w:r>
         <w:rPr>
-          <w:rFonts w:ascii="Lato" w:hAnsi="Lato"/>
+          <w:rFonts w:ascii="Arial" w:hAnsi="Arial" w:cs="Arial"/>
           <w:color w:val="2D3B45"/>
         </w:rPr>
         <w:t>_(</w:t>
@@ -93,7 +123,7 @@
       <w:proofErr w:type="gramEnd"/>
       <w:r>
         <w:rPr>
-          <w:rFonts w:ascii="Lato" w:hAnsi="Lato"/>
+          <w:rFonts w:ascii="Arial" w:hAnsi="Arial" w:cs="Arial"/>
           <w:color w:val="2D3B45"/>
         </w:rPr>
         <w:t>) method. (</w:t>
@@ -101,7 +131,7 @@
       <w:r>
         <w:rPr>
           <w:rStyle w:val="Emphasis"/>
-          <w:rFonts w:ascii="Lato" w:hAnsi="Lato"/>
+          <w:rFonts w:ascii="Arial" w:hAnsi="Arial" w:cs="Arial"/>
           <w:color w:val="2D3B45"/>
         </w:rPr>
         <w:t>Remember, __str_</w:t>
@@ -110,7 +140,7 @@
       <w:r>
         <w:rPr>
           <w:rStyle w:val="Emphasis"/>
-          <w:rFonts w:ascii="Lato" w:hAnsi="Lato"/>
+          <w:rFonts w:ascii="Arial" w:hAnsi="Arial" w:cs="Arial"/>
           <w:color w:val="2D3B45"/>
         </w:rPr>
         <w:t>_(</w:t>
@@ -119,14 +149,14 @@
       <w:r>
         <w:rPr>
           <w:rStyle w:val="Emphasis"/>
-          <w:rFonts w:ascii="Lato" w:hAnsi="Lato"/>
+          <w:rFonts w:ascii="Arial" w:hAnsi="Arial" w:cs="Arial"/>
           <w:color w:val="2D3B45"/>
         </w:rPr>
         <w:t>) should return a string value.</w:t>
       </w:r>
       <w:r>
         <w:rPr>
-          <w:rFonts w:ascii="Lato" w:hAnsi="Lato"/>
+          <w:rFonts w:ascii="Arial" w:hAnsi="Arial" w:cs="Arial"/>
           <w:color w:val="2D3B45"/>
         </w:rPr>
         <w:t xml:space="preserve">) For all Orcs, the friendly attribute should be set to False and the </w:t>
@@ -134,7 +164,7 @@
       <w:proofErr w:type="spellStart"/>
       <w:r>
         <w:rPr>
-          <w:rFonts w:ascii="Lato" w:hAnsi="Lato"/>
+          <w:rFonts w:ascii="Arial" w:hAnsi="Arial" w:cs="Arial"/>
           <w:color w:val="2D3B45"/>
         </w:rPr>
         <w:t>type_of_creature</w:t>
@@ -142,7 +172,7 @@
       <w:proofErr w:type="spellEnd"/>
       <w:r>
         <w:rPr>
-          <w:rFonts w:ascii="Lato" w:hAnsi="Lato"/>
+          <w:rFonts w:ascii="Arial" w:hAnsi="Arial" w:cs="Arial"/>
           <w:color w:val="2D3B45"/>
         </w:rPr>
         <w:t xml:space="preserve"> should be "Orc".</w:t>
@@ -154,13 +184,13 @@
         <w:shd w:val="clear" w:color="auto" w:fill="FFFFFF"/>
         <w:spacing w:before="180" w:beforeAutospacing="0" w:after="180" w:afterAutospacing="0"/>
         <w:rPr>
-          <w:rFonts w:ascii="Lato" w:hAnsi="Lato"/>
+          <w:rFonts w:ascii="Arial" w:hAnsi="Arial" w:cs="Arial"/>
           <w:color w:val="2D3B45"/>
         </w:rPr>
       </w:pPr>
       <w:r>
         <w:rPr>
-          <w:rFonts w:ascii="Lato" w:hAnsi="Lato"/>
+          <w:rFonts w:ascii="Arial" w:hAnsi="Arial" w:cs="Arial"/>
           <w:color w:val="2D3B45"/>
         </w:rPr>
         <w:t xml:space="preserve">Then, using the class Orc for the parent class, create a sub-class of Orc called </w:t>
@@ -168,7 +198,7 @@
       <w:proofErr w:type="spellStart"/>
       <w:r>
         <w:rPr>
-          <w:rFonts w:ascii="Lato" w:hAnsi="Lato"/>
+          <w:rFonts w:ascii="Arial" w:hAnsi="Arial" w:cs="Arial"/>
           <w:color w:val="2D3B45"/>
         </w:rPr>
         <w:t>OrcBoss</w:t>
@@ -176,7 +206,7 @@
       <w:proofErr w:type="spellEnd"/>
       <w:r>
         <w:rPr>
-          <w:rFonts w:ascii="Lato" w:hAnsi="Lato"/>
+          <w:rFonts w:ascii="Arial" w:hAnsi="Arial" w:cs="Arial"/>
           <w:color w:val="2D3B45"/>
         </w:rPr>
         <w:t xml:space="preserve">. </w:t>
@@ -184,7 +214,7 @@
       <w:proofErr w:type="spellStart"/>
       <w:r>
         <w:rPr>
-          <w:rFonts w:ascii="Lato" w:hAnsi="Lato"/>
+          <w:rFonts w:ascii="Arial" w:hAnsi="Arial" w:cs="Arial"/>
           <w:color w:val="2D3B45"/>
         </w:rPr>
         <w:t>OrcBoss</w:t>
@@ -192,7 +222,7 @@
       <w:proofErr w:type="spellEnd"/>
       <w:r>
         <w:rPr>
-          <w:rFonts w:ascii="Lato" w:hAnsi="Lato"/>
+          <w:rFonts w:ascii="Arial" w:hAnsi="Arial" w:cs="Arial"/>
           <w:color w:val="2D3B45"/>
         </w:rPr>
         <w:t xml:space="preserve"> should include attributes for name (string) and a </w:t>
@@ -200,7 +230,7 @@
       <w:proofErr w:type="spellStart"/>
       <w:r>
         <w:rPr>
-          <w:rFonts w:ascii="Lato" w:hAnsi="Lato"/>
+          <w:rFonts w:ascii="Arial" w:hAnsi="Arial" w:cs="Arial"/>
           <w:color w:val="2D3B45"/>
         </w:rPr>
         <w:t>special_move</w:t>
@@ -208,7 +238,7 @@
       <w:proofErr w:type="spellEnd"/>
       <w:r>
         <w:rPr>
-          <w:rFonts w:ascii="Lato" w:hAnsi="Lato"/>
+          <w:rFonts w:ascii="Arial" w:hAnsi="Arial" w:cs="Arial"/>
           <w:color w:val="2D3B45"/>
         </w:rPr>
         <w:t xml:space="preserve"> (string). Create appropriate setter and getter methods and an appropriate __str_</w:t>
@@ -216,7 +246,7 @@
       <w:proofErr w:type="gramStart"/>
       <w:r>
         <w:rPr>
-          <w:rFonts w:ascii="Lato" w:hAnsi="Lato"/>
+          <w:rFonts w:ascii="Arial" w:hAnsi="Arial" w:cs="Arial"/>
           <w:color w:val="2D3B45"/>
         </w:rPr>
         <w:t>_(</w:t>
@@ -224,7 +254,7 @@
       <w:proofErr w:type="gramEnd"/>
       <w:r>
         <w:rPr>
-          <w:rFonts w:ascii="Lato" w:hAnsi="Lato"/>
+          <w:rFonts w:ascii="Arial" w:hAnsi="Arial" w:cs="Arial"/>
           <w:color w:val="2D3B45"/>
         </w:rPr>
         <w:t>) method.</w:t>
@@ -236,13 +266,13 @@
         <w:shd w:val="clear" w:color="auto" w:fill="FFFFFF"/>
         <w:spacing w:before="180" w:beforeAutospacing="0" w:after="180" w:afterAutospacing="0"/>
         <w:rPr>
-          <w:rFonts w:ascii="Lato" w:hAnsi="Lato"/>
+          <w:rFonts w:ascii="Arial" w:hAnsi="Arial" w:cs="Arial"/>
           <w:color w:val="2D3B45"/>
         </w:rPr>
       </w:pPr>
       <w:r>
         <w:rPr>
-          <w:rFonts w:ascii="Lato" w:hAnsi="Lato"/>
+          <w:rFonts w:ascii="Arial" w:hAnsi="Arial" w:cs="Arial"/>
           <w:color w:val="2D3B45"/>
         </w:rPr>
         <w:t>You will then create a simple program that creates an instance of each of the three classes and uses the __str_</w:t>
@@ -250,7 +280,7 @@
       <w:proofErr w:type="gramStart"/>
       <w:r>
         <w:rPr>
-          <w:rFonts w:ascii="Lato" w:hAnsi="Lato"/>
+          <w:rFonts w:ascii="Arial" w:hAnsi="Arial" w:cs="Arial"/>
           <w:color w:val="2D3B45"/>
         </w:rPr>
         <w:t>_(</w:t>
@@ -258,21 +288,49 @@
       <w:proofErr w:type="gramEnd"/>
       <w:r>
         <w:rPr>
-          <w:rFonts w:ascii="Lato" w:hAnsi="Lato"/>
+          <w:rFonts w:ascii="Arial" w:hAnsi="Arial" w:cs="Arial"/>
           <w:color w:val="2D3B45"/>
         </w:rPr>
         <w:t>) method to display them.</w:t>
       </w:r>
     </w:p>
-    <w:p/>
-    <w:p>
-      <w:r>
+    <w:p>
+      <w:pPr>
+        <w:rPr>
+          <w:rFonts w:ascii="Arial" w:hAnsi="Arial" w:cs="Arial"/>
+        </w:rPr>
+      </w:pPr>
+    </w:p>
+    <w:p>
+      <w:pPr>
+        <w:rPr>
+          <w:rFonts w:ascii="Arial" w:hAnsi="Arial" w:cs="Arial"/>
+        </w:rPr>
+      </w:pPr>
+      <w:r>
+        <w:rPr>
+          <w:rFonts w:ascii="Arial" w:hAnsi="Arial" w:cs="Arial"/>
+        </w:rPr>
         <w:t>Classes</w:t>
       </w:r>
     </w:p>
-    <w:p/>
-    <w:p>
-      <w:r>
+    <w:p>
+      <w:pPr>
+        <w:rPr>
+          <w:rFonts w:ascii="Arial" w:hAnsi="Arial" w:cs="Arial"/>
+        </w:rPr>
+      </w:pPr>
+    </w:p>
+    <w:p>
+      <w:pPr>
+        <w:rPr>
+          <w:rFonts w:ascii="Arial" w:hAnsi="Arial" w:cs="Arial"/>
+        </w:rPr>
+      </w:pPr>
+      <w:r>
+        <w:rPr>
+          <w:rFonts w:ascii="Arial" w:hAnsi="Arial" w:cs="Arial"/>
+        </w:rPr>
         <w:tab/>
       </w:r>
     </w:p>
@@ -294,8 +352,14 @@
           <w:p>
             <w:pPr>
               <w:jc w:val="center"/>
-            </w:pPr>
-            <w:r>
+              <w:rPr>
+                <w:rFonts w:ascii="Arial" w:hAnsi="Arial" w:cs="Arial"/>
+              </w:rPr>
+            </w:pPr>
+            <w:r>
+              <w:rPr>
+                <w:rFonts w:ascii="Arial" w:hAnsi="Arial" w:cs="Arial"/>
+              </w:rPr>
               <w:t>Creature</w:t>
             </w:r>
           </w:p>
@@ -307,30 +371,68 @@
             <w:tcW w:w="5310" w:type="dxa"/>
           </w:tcPr>
           <w:p>
-            <w:r>
+            <w:pPr>
+              <w:rPr>
+                <w:rFonts w:ascii="Arial" w:hAnsi="Arial" w:cs="Arial"/>
+              </w:rPr>
+            </w:pPr>
+            <w:r>
+              <w:rPr>
+                <w:rFonts w:ascii="Arial" w:hAnsi="Arial" w:cs="Arial"/>
+              </w:rPr>
               <w:t xml:space="preserve">- </w:t>
             </w:r>
             <w:proofErr w:type="spellStart"/>
             <w:r>
+              <w:rPr>
+                <w:rFonts w:ascii="Arial" w:hAnsi="Arial" w:cs="Arial"/>
+              </w:rPr>
               <w:t>type_of_creature</w:t>
             </w:r>
             <w:proofErr w:type="spellEnd"/>
             <w:r>
+              <w:rPr>
+                <w:rFonts w:ascii="Arial" w:hAnsi="Arial" w:cs="Arial"/>
+              </w:rPr>
               <w:t>: String</w:t>
             </w:r>
           </w:p>
           <w:p>
-            <w:r>
+            <w:pPr>
+              <w:rPr>
+                <w:rFonts w:ascii="Arial" w:hAnsi="Arial" w:cs="Arial"/>
+              </w:rPr>
+            </w:pPr>
+            <w:r>
+              <w:rPr>
+                <w:rFonts w:ascii="Arial" w:hAnsi="Arial" w:cs="Arial"/>
+              </w:rPr>
               <w:t>- friendly: Boolean</w:t>
             </w:r>
           </w:p>
           <w:p>
-            <w:r>
+            <w:pPr>
+              <w:rPr>
+                <w:rFonts w:ascii="Arial" w:hAnsi="Arial" w:cs="Arial"/>
+              </w:rPr>
+            </w:pPr>
+            <w:r>
+              <w:rPr>
+                <w:rFonts w:ascii="Arial" w:hAnsi="Arial" w:cs="Arial"/>
+              </w:rPr>
               <w:t>- position: (x: int, y: Int, z: Int)</w:t>
             </w:r>
           </w:p>
           <w:p>
-            <w:r>
+            <w:pPr>
+              <w:rPr>
+                <w:rFonts w:ascii="Arial" w:hAnsi="Arial" w:cs="Arial"/>
+              </w:rPr>
+            </w:pPr>
+            <w:r>
+              <w:rPr>
+                <w:rFonts w:ascii="Arial" w:hAnsi="Arial" w:cs="Arial"/>
+              </w:rPr>
               <w:t>- image: String</w:t>
             </w:r>
           </w:p>
@@ -342,177 +444,351 @@
             <w:tcW w:w="5310" w:type="dxa"/>
           </w:tcPr>
           <w:p>
-            <w:r>
+            <w:pPr>
+              <w:rPr>
+                <w:rFonts w:ascii="Arial" w:hAnsi="Arial" w:cs="Arial"/>
+              </w:rPr>
+            </w:pPr>
+            <w:r>
+              <w:rPr>
+                <w:rFonts w:ascii="Arial" w:hAnsi="Arial" w:cs="Arial"/>
+              </w:rPr>
               <w:t>- __</w:t>
             </w:r>
             <w:proofErr w:type="spellStart"/>
             <w:r>
+              <w:rPr>
+                <w:rFonts w:ascii="Arial" w:hAnsi="Arial" w:cs="Arial"/>
+              </w:rPr>
               <w:t>init</w:t>
             </w:r>
             <w:proofErr w:type="spellEnd"/>
             <w:r>
+              <w:rPr>
+                <w:rFonts w:ascii="Arial" w:hAnsi="Arial" w:cs="Arial"/>
+              </w:rPr>
               <w:t>_</w:t>
             </w:r>
             <w:proofErr w:type="gramStart"/>
             <w:r>
+              <w:rPr>
+                <w:rFonts w:ascii="Arial" w:hAnsi="Arial" w:cs="Arial"/>
+              </w:rPr>
               <w:t>_(</w:t>
             </w:r>
             <w:proofErr w:type="gramEnd"/>
             <w:r>
+              <w:rPr>
+                <w:rFonts w:ascii="Arial" w:hAnsi="Arial" w:cs="Arial"/>
+              </w:rPr>
               <w:t>friendly, position, image)</w:t>
             </w:r>
           </w:p>
           <w:p>
-            <w:r>
+            <w:pPr>
+              <w:rPr>
+                <w:rFonts w:ascii="Arial" w:hAnsi="Arial" w:cs="Arial"/>
+              </w:rPr>
+            </w:pPr>
+            <w:r>
+              <w:rPr>
+                <w:rFonts w:ascii="Arial" w:hAnsi="Arial" w:cs="Arial"/>
+              </w:rPr>
               <w:t xml:space="preserve">+ </w:t>
             </w:r>
             <w:proofErr w:type="spellStart"/>
             <w:r>
+              <w:rPr>
+                <w:rFonts w:ascii="Arial" w:hAnsi="Arial" w:cs="Arial"/>
+              </w:rPr>
               <w:t>set_type_of_cerature</w:t>
             </w:r>
             <w:proofErr w:type="spellEnd"/>
             <w:r>
+              <w:rPr>
+                <w:rFonts w:ascii="Arial" w:hAnsi="Arial" w:cs="Arial"/>
+              </w:rPr>
               <w:t>(</w:t>
             </w:r>
             <w:proofErr w:type="spellStart"/>
             <w:r>
+              <w:rPr>
+                <w:rFonts w:ascii="Arial" w:hAnsi="Arial" w:cs="Arial"/>
+              </w:rPr>
               <w:t>type_of_creature</w:t>
             </w:r>
             <w:proofErr w:type="spellEnd"/>
             <w:r>
+              <w:rPr>
+                <w:rFonts w:ascii="Arial" w:hAnsi="Arial" w:cs="Arial"/>
+              </w:rPr>
               <w:t>)</w:t>
             </w:r>
           </w:p>
           <w:p>
-            <w:r>
+            <w:pPr>
+              <w:rPr>
+                <w:rFonts w:ascii="Arial" w:hAnsi="Arial" w:cs="Arial"/>
+              </w:rPr>
+            </w:pPr>
+            <w:r>
+              <w:rPr>
+                <w:rFonts w:ascii="Arial" w:hAnsi="Arial" w:cs="Arial"/>
+              </w:rPr>
               <w:t xml:space="preserve">+ </w:t>
             </w:r>
             <w:proofErr w:type="spellStart"/>
             <w:r>
+              <w:rPr>
+                <w:rFonts w:ascii="Arial" w:hAnsi="Arial" w:cs="Arial"/>
+              </w:rPr>
               <w:t>set_friendly</w:t>
             </w:r>
             <w:proofErr w:type="spellEnd"/>
             <w:r>
+              <w:rPr>
+                <w:rFonts w:ascii="Arial" w:hAnsi="Arial" w:cs="Arial"/>
+              </w:rPr>
               <w:t>(friendly)</w:t>
             </w:r>
           </w:p>
           <w:p>
-            <w:r>
+            <w:pPr>
+              <w:rPr>
+                <w:rFonts w:ascii="Arial" w:hAnsi="Arial" w:cs="Arial"/>
+              </w:rPr>
+            </w:pPr>
+            <w:r>
+              <w:rPr>
+                <w:rFonts w:ascii="Arial" w:hAnsi="Arial" w:cs="Arial"/>
+              </w:rPr>
               <w:t xml:space="preserve">+ </w:t>
             </w:r>
             <w:proofErr w:type="spellStart"/>
             <w:r>
+              <w:rPr>
+                <w:rFonts w:ascii="Arial" w:hAnsi="Arial" w:cs="Arial"/>
+              </w:rPr>
               <w:t>set_position</w:t>
             </w:r>
             <w:proofErr w:type="spellEnd"/>
             <w:r>
+              <w:rPr>
+                <w:rFonts w:ascii="Arial" w:hAnsi="Arial" w:cs="Arial"/>
+              </w:rPr>
               <w:t>(position)</w:t>
             </w:r>
           </w:p>
           <w:p>
-            <w:r>
+            <w:pPr>
+              <w:rPr>
+                <w:rFonts w:ascii="Arial" w:hAnsi="Arial" w:cs="Arial"/>
+              </w:rPr>
+            </w:pPr>
+            <w:r>
+              <w:rPr>
+                <w:rFonts w:ascii="Arial" w:hAnsi="Arial" w:cs="Arial"/>
+              </w:rPr>
               <w:t xml:space="preserve">+ </w:t>
             </w:r>
             <w:proofErr w:type="spellStart"/>
             <w:r>
+              <w:rPr>
+                <w:rFonts w:ascii="Arial" w:hAnsi="Arial" w:cs="Arial"/>
+              </w:rPr>
               <w:t>set_image</w:t>
             </w:r>
             <w:proofErr w:type="spellEnd"/>
             <w:r>
+              <w:rPr>
+                <w:rFonts w:ascii="Arial" w:hAnsi="Arial" w:cs="Arial"/>
+              </w:rPr>
               <w:t>(image)</w:t>
             </w:r>
           </w:p>
           <w:p>
-            <w:r>
+            <w:pPr>
+              <w:rPr>
+                <w:rFonts w:ascii="Arial" w:hAnsi="Arial" w:cs="Arial"/>
+              </w:rPr>
+            </w:pPr>
+            <w:r>
+              <w:rPr>
+                <w:rFonts w:ascii="Arial" w:hAnsi="Arial" w:cs="Arial"/>
+              </w:rPr>
               <w:t xml:space="preserve">+ </w:t>
             </w:r>
             <w:proofErr w:type="spellStart"/>
             <w:r>
+              <w:rPr>
+                <w:rFonts w:ascii="Arial" w:hAnsi="Arial" w:cs="Arial"/>
+              </w:rPr>
               <w:t>get_type_of_</w:t>
             </w:r>
             <w:proofErr w:type="gramStart"/>
             <w:r>
+              <w:rPr>
+                <w:rFonts w:ascii="Arial" w:hAnsi="Arial" w:cs="Arial"/>
+              </w:rPr>
               <w:t>creature</w:t>
             </w:r>
             <w:proofErr w:type="spellEnd"/>
             <w:r>
+              <w:rPr>
+                <w:rFonts w:ascii="Arial" w:hAnsi="Arial" w:cs="Arial"/>
+              </w:rPr>
               <w:t>(</w:t>
             </w:r>
             <w:proofErr w:type="gramEnd"/>
             <w:r>
+              <w:rPr>
+                <w:rFonts w:ascii="Arial" w:hAnsi="Arial" w:cs="Arial"/>
+              </w:rPr>
               <w:t>)</w:t>
             </w:r>
           </w:p>
           <w:p>
-            <w:r>
+            <w:pPr>
+              <w:rPr>
+                <w:rFonts w:ascii="Arial" w:hAnsi="Arial" w:cs="Arial"/>
+              </w:rPr>
+            </w:pPr>
+            <w:r>
+              <w:rPr>
+                <w:rFonts w:ascii="Arial" w:hAnsi="Arial" w:cs="Arial"/>
+              </w:rPr>
               <w:t xml:space="preserve">+ </w:t>
             </w:r>
             <w:proofErr w:type="spellStart"/>
             <w:r>
+              <w:rPr>
+                <w:rFonts w:ascii="Arial" w:hAnsi="Arial" w:cs="Arial"/>
+              </w:rPr>
               <w:t>get_</w:t>
             </w:r>
             <w:proofErr w:type="gramStart"/>
             <w:r>
+              <w:rPr>
+                <w:rFonts w:ascii="Arial" w:hAnsi="Arial" w:cs="Arial"/>
+              </w:rPr>
               <w:t>friendly</w:t>
             </w:r>
             <w:proofErr w:type="spellEnd"/>
             <w:r>
+              <w:rPr>
+                <w:rFonts w:ascii="Arial" w:hAnsi="Arial" w:cs="Arial"/>
+              </w:rPr>
               <w:t>(</w:t>
             </w:r>
             <w:proofErr w:type="gramEnd"/>
             <w:r>
+              <w:rPr>
+                <w:rFonts w:ascii="Arial" w:hAnsi="Arial" w:cs="Arial"/>
+              </w:rPr>
               <w:t>)</w:t>
             </w:r>
           </w:p>
           <w:p>
-            <w:r>
+            <w:pPr>
+              <w:rPr>
+                <w:rFonts w:ascii="Arial" w:hAnsi="Arial" w:cs="Arial"/>
+              </w:rPr>
+            </w:pPr>
+            <w:r>
+              <w:rPr>
+                <w:rFonts w:ascii="Arial" w:hAnsi="Arial" w:cs="Arial"/>
+              </w:rPr>
               <w:t xml:space="preserve">+ </w:t>
             </w:r>
             <w:proofErr w:type="spellStart"/>
             <w:r>
+              <w:rPr>
+                <w:rFonts w:ascii="Arial" w:hAnsi="Arial" w:cs="Arial"/>
+              </w:rPr>
               <w:t>get_</w:t>
             </w:r>
             <w:proofErr w:type="gramStart"/>
             <w:r>
+              <w:rPr>
+                <w:rFonts w:ascii="Arial" w:hAnsi="Arial" w:cs="Arial"/>
+              </w:rPr>
               <w:t>position</w:t>
             </w:r>
             <w:proofErr w:type="spellEnd"/>
             <w:r>
+              <w:rPr>
+                <w:rFonts w:ascii="Arial" w:hAnsi="Arial" w:cs="Arial"/>
+              </w:rPr>
               <w:t>(</w:t>
             </w:r>
             <w:proofErr w:type="gramEnd"/>
             <w:r>
+              <w:rPr>
+                <w:rFonts w:ascii="Arial" w:hAnsi="Arial" w:cs="Arial"/>
+              </w:rPr>
               <w:t>)</w:t>
             </w:r>
           </w:p>
           <w:p>
-            <w:r>
+            <w:pPr>
+              <w:rPr>
+                <w:rFonts w:ascii="Arial" w:hAnsi="Arial" w:cs="Arial"/>
+              </w:rPr>
+            </w:pPr>
+            <w:r>
+              <w:rPr>
+                <w:rFonts w:ascii="Arial" w:hAnsi="Arial" w:cs="Arial"/>
+              </w:rPr>
               <w:t xml:space="preserve">+ </w:t>
             </w:r>
             <w:proofErr w:type="spellStart"/>
             <w:r>
+              <w:rPr>
+                <w:rFonts w:ascii="Arial" w:hAnsi="Arial" w:cs="Arial"/>
+              </w:rPr>
               <w:t>get_</w:t>
             </w:r>
             <w:proofErr w:type="gramStart"/>
             <w:r>
+              <w:rPr>
+                <w:rFonts w:ascii="Arial" w:hAnsi="Arial" w:cs="Arial"/>
+              </w:rPr>
               <w:t>image</w:t>
             </w:r>
             <w:proofErr w:type="spellEnd"/>
             <w:r>
+              <w:rPr>
+                <w:rFonts w:ascii="Arial" w:hAnsi="Arial" w:cs="Arial"/>
+              </w:rPr>
               <w:t>(</w:t>
             </w:r>
             <w:proofErr w:type="gramEnd"/>
             <w:r>
+              <w:rPr>
+                <w:rFonts w:ascii="Arial" w:hAnsi="Arial" w:cs="Arial"/>
+              </w:rPr>
               <w:t>)</w:t>
             </w:r>
           </w:p>
         </w:tc>
       </w:tr>
     </w:tbl>
-    <w:p/>
-    <w:p>
-      <w:r>
-        <w:rPr>
+    <w:p>
+      <w:pPr>
+        <w:rPr>
+          <w:rFonts w:ascii="Arial" w:hAnsi="Arial" w:cs="Arial"/>
+        </w:rPr>
+      </w:pPr>
+    </w:p>
+    <w:p>
+      <w:pPr>
+        <w:rPr>
+          <w:rFonts w:ascii="Arial" w:hAnsi="Arial" w:cs="Arial"/>
+        </w:rPr>
+      </w:pPr>
+      <w:r>
+        <w:rPr>
+          <w:rFonts w:ascii="Arial" w:hAnsi="Arial" w:cs="Arial"/>
           <w:noProof/>
         </w:rPr>
         <mc:AlternateContent>
@@ -576,7 +852,7 @@
           </mc:Choice>
           <mc:Fallback>
             <w:pict>
-              <v:shapetype w14:anchorId="1DC70610" id="_x0000_t32" coordsize="21600,21600" o:spt="32" o:oned="t" path="m,l21600,21600e" filled="f">
+              <v:shapetype w14:anchorId="078FA9CB" id="_x0000_t32" coordsize="21600,21600" o:spt="32" o:oned="t" path="m,l21600,21600e" filled="f">
                 <v:path arrowok="t" fillok="f" o:connecttype="none"/>
                 <o:lock v:ext="edit" shapetype="t"/>
               </v:shapetype>
@@ -588,12 +864,62 @@
         </mc:AlternateContent>
       </w:r>
     </w:p>
-    <w:p/>
-    <w:p/>
-    <w:p/>
-    <w:p/>
-    <w:p/>
-    <w:p/>
+    <w:p>
+      <w:pPr>
+        <w:rPr>
+          <w:rFonts w:ascii="Arial" w:hAnsi="Arial" w:cs="Arial"/>
+        </w:rPr>
+      </w:pPr>
+    </w:p>
+    <w:p>
+      <w:pPr>
+        <w:rPr>
+          <w:rFonts w:ascii="Arial" w:hAnsi="Arial" w:cs="Arial"/>
+        </w:rPr>
+      </w:pPr>
+    </w:p>
+    <w:p>
+      <w:pPr>
+        <w:rPr>
+          <w:rFonts w:ascii="Arial" w:hAnsi="Arial" w:cs="Arial"/>
+        </w:rPr>
+      </w:pPr>
+    </w:p>
+    <w:p>
+      <w:pPr>
+        <w:rPr>
+          <w:rFonts w:ascii="Arial" w:hAnsi="Arial" w:cs="Arial"/>
+        </w:rPr>
+      </w:pPr>
+    </w:p>
+    <w:p>
+      <w:pPr>
+        <w:rPr>
+          <w:rFonts w:ascii="Arial" w:hAnsi="Arial" w:cs="Arial"/>
+        </w:rPr>
+      </w:pPr>
+    </w:p>
+    <w:p>
+      <w:pPr>
+        <w:rPr>
+          <w:rFonts w:ascii="Arial" w:hAnsi="Arial" w:cs="Arial"/>
+        </w:rPr>
+      </w:pPr>
+    </w:p>
+    <w:p>
+      <w:pPr>
+        <w:rPr>
+          <w:rFonts w:ascii="Arial" w:hAnsi="Arial" w:cs="Arial"/>
+        </w:rPr>
+      </w:pPr>
+    </w:p>
+    <w:p>
+      <w:pPr>
+        <w:rPr>
+          <w:rFonts w:ascii="Arial" w:hAnsi="Arial" w:cs="Arial"/>
+        </w:rPr>
+      </w:pPr>
+    </w:p>
     <w:tbl>
       <w:tblPr>
         <w:tblStyle w:val="TableGrid"/>
@@ -612,8 +938,14 @@
           <w:p>
             <w:pPr>
               <w:jc w:val="center"/>
-            </w:pPr>
-            <w:r>
+              <w:rPr>
+                <w:rFonts w:ascii="Arial" w:hAnsi="Arial" w:cs="Arial"/>
+              </w:rPr>
+            </w:pPr>
+            <w:r>
+              <w:rPr>
+                <w:rFonts w:ascii="Arial" w:hAnsi="Arial" w:cs="Arial"/>
+              </w:rPr>
               <w:lastRenderedPageBreak/>
               <w:t>Orc: Creature</w:t>
             </w:r>
@@ -626,29 +958,62 @@
             <w:tcW w:w="5310" w:type="dxa"/>
           </w:tcPr>
           <w:p>
-            <w:r>
+            <w:pPr>
+              <w:rPr>
+                <w:rFonts w:ascii="Arial" w:hAnsi="Arial" w:cs="Arial"/>
+              </w:rPr>
+            </w:pPr>
+            <w:r>
+              <w:rPr>
+                <w:rFonts w:ascii="Arial" w:hAnsi="Arial" w:cs="Arial"/>
+              </w:rPr>
               <w:t xml:space="preserve">- </w:t>
             </w:r>
             <w:r>
+              <w:rPr>
+                <w:rFonts w:ascii="Arial" w:hAnsi="Arial" w:cs="Arial"/>
+              </w:rPr>
               <w:t>weapon</w:t>
             </w:r>
           </w:p>
           <w:p>
-            <w:r>
+            <w:pPr>
+              <w:rPr>
+                <w:rFonts w:ascii="Arial" w:hAnsi="Arial" w:cs="Arial"/>
+              </w:rPr>
+            </w:pPr>
+            <w:r>
+              <w:rPr>
+                <w:rFonts w:ascii="Arial" w:hAnsi="Arial" w:cs="Arial"/>
+              </w:rPr>
               <w:t xml:space="preserve">- </w:t>
             </w:r>
             <w:proofErr w:type="spellStart"/>
             <w:r>
+              <w:rPr>
+                <w:rFonts w:ascii="Arial" w:hAnsi="Arial" w:cs="Arial"/>
+              </w:rPr>
               <w:t>max_hit_points</w:t>
             </w:r>
             <w:proofErr w:type="spellEnd"/>
           </w:p>
           <w:p>
-            <w:r>
+            <w:pPr>
+              <w:rPr>
+                <w:rFonts w:ascii="Arial" w:hAnsi="Arial" w:cs="Arial"/>
+              </w:rPr>
+            </w:pPr>
+            <w:r>
+              <w:rPr>
+                <w:rFonts w:ascii="Arial" w:hAnsi="Arial" w:cs="Arial"/>
+              </w:rPr>
               <w:t xml:space="preserve">- </w:t>
             </w:r>
             <w:proofErr w:type="spellStart"/>
             <w:r>
+              <w:rPr>
+                <w:rFonts w:ascii="Arial" w:hAnsi="Arial" w:cs="Arial"/>
+              </w:rPr>
               <w:t>current_hit_points</w:t>
             </w:r>
             <w:proofErr w:type="spellEnd"/>
@@ -661,139 +1026,275 @@
             <w:tcW w:w="5310" w:type="dxa"/>
           </w:tcPr>
           <w:p>
-            <w:r>
+            <w:pPr>
+              <w:rPr>
+                <w:rFonts w:ascii="Arial" w:hAnsi="Arial" w:cs="Arial"/>
+              </w:rPr>
+            </w:pPr>
+            <w:r>
+              <w:rPr>
+                <w:rFonts w:ascii="Arial" w:hAnsi="Arial" w:cs="Arial"/>
+              </w:rPr>
               <w:t>- __</w:t>
             </w:r>
             <w:proofErr w:type="spellStart"/>
             <w:r>
+              <w:rPr>
+                <w:rFonts w:ascii="Arial" w:hAnsi="Arial" w:cs="Arial"/>
+              </w:rPr>
               <w:t>init</w:t>
             </w:r>
             <w:proofErr w:type="spellEnd"/>
             <w:r>
+              <w:rPr>
+                <w:rFonts w:ascii="Arial" w:hAnsi="Arial" w:cs="Arial"/>
+              </w:rPr>
               <w:t>_</w:t>
             </w:r>
             <w:proofErr w:type="gramStart"/>
             <w:r>
+              <w:rPr>
+                <w:rFonts w:ascii="Arial" w:hAnsi="Arial" w:cs="Arial"/>
+              </w:rPr>
               <w:t>_(</w:t>
             </w:r>
             <w:proofErr w:type="gramEnd"/>
             <w:r>
+              <w:rPr>
+                <w:rFonts w:ascii="Arial" w:hAnsi="Arial" w:cs="Arial"/>
+              </w:rPr>
               <w:t xml:space="preserve">weapon, </w:t>
             </w:r>
             <w:proofErr w:type="spellStart"/>
             <w:r>
+              <w:rPr>
+                <w:rFonts w:ascii="Arial" w:hAnsi="Arial" w:cs="Arial"/>
+              </w:rPr>
               <w:t>max_hit_points</w:t>
             </w:r>
             <w:proofErr w:type="spellEnd"/>
             <w:r>
+              <w:rPr>
+                <w:rFonts w:ascii="Arial" w:hAnsi="Arial" w:cs="Arial"/>
+              </w:rPr>
               <w:t>, _</w:t>
             </w:r>
             <w:proofErr w:type="spellStart"/>
             <w:r>
+              <w:rPr>
+                <w:rFonts w:ascii="Arial" w:hAnsi="Arial" w:cs="Arial"/>
+              </w:rPr>
               <w:t>current_hit_points</w:t>
             </w:r>
             <w:proofErr w:type="spellEnd"/>
             <w:r>
+              <w:rPr>
+                <w:rFonts w:ascii="Arial" w:hAnsi="Arial" w:cs="Arial"/>
+              </w:rPr>
               <w:t>, …)</w:t>
             </w:r>
             <w:r>
+              <w:rPr>
+                <w:rFonts w:ascii="Arial" w:hAnsi="Arial" w:cs="Arial"/>
+              </w:rPr>
               <w:t>)</w:t>
             </w:r>
           </w:p>
           <w:p>
-            <w:r>
+            <w:pPr>
+              <w:rPr>
+                <w:rFonts w:ascii="Arial" w:hAnsi="Arial" w:cs="Arial"/>
+              </w:rPr>
+            </w:pPr>
+            <w:r>
+              <w:rPr>
+                <w:rFonts w:ascii="Arial" w:hAnsi="Arial" w:cs="Arial"/>
+              </w:rPr>
               <w:t>- __str_</w:t>
             </w:r>
             <w:proofErr w:type="gramStart"/>
             <w:r>
+              <w:rPr>
+                <w:rFonts w:ascii="Arial" w:hAnsi="Arial" w:cs="Arial"/>
+              </w:rPr>
               <w:t>_(</w:t>
             </w:r>
             <w:proofErr w:type="gramEnd"/>
             <w:r>
+              <w:rPr>
+                <w:rFonts w:ascii="Arial" w:hAnsi="Arial" w:cs="Arial"/>
+              </w:rPr>
               <w:t>)</w:t>
             </w:r>
           </w:p>
           <w:p>
-            <w:r>
+            <w:pPr>
+              <w:rPr>
+                <w:rFonts w:ascii="Arial" w:hAnsi="Arial" w:cs="Arial"/>
+              </w:rPr>
+            </w:pPr>
+            <w:r>
+              <w:rPr>
+                <w:rFonts w:ascii="Arial" w:hAnsi="Arial" w:cs="Arial"/>
+              </w:rPr>
               <w:t xml:space="preserve">+ </w:t>
             </w:r>
             <w:proofErr w:type="spellStart"/>
             <w:r>
+              <w:rPr>
+                <w:rFonts w:ascii="Arial" w:hAnsi="Arial" w:cs="Arial"/>
+              </w:rPr>
               <w:t>set_weapon</w:t>
             </w:r>
             <w:proofErr w:type="spellEnd"/>
             <w:r>
+              <w:rPr>
+                <w:rFonts w:ascii="Arial" w:hAnsi="Arial" w:cs="Arial"/>
+              </w:rPr>
               <w:t>(weapon)</w:t>
             </w:r>
           </w:p>
           <w:p>
-            <w:r>
+            <w:pPr>
+              <w:rPr>
+                <w:rFonts w:ascii="Arial" w:hAnsi="Arial" w:cs="Arial"/>
+              </w:rPr>
+            </w:pPr>
+            <w:r>
+              <w:rPr>
+                <w:rFonts w:ascii="Arial" w:hAnsi="Arial" w:cs="Arial"/>
+              </w:rPr>
               <w:t xml:space="preserve">+ </w:t>
             </w:r>
             <w:proofErr w:type="spellStart"/>
             <w:r>
+              <w:rPr>
+                <w:rFonts w:ascii="Arial" w:hAnsi="Arial" w:cs="Arial"/>
+              </w:rPr>
               <w:t>set_max_hit_points</w:t>
             </w:r>
             <w:proofErr w:type="spellEnd"/>
             <w:r>
+              <w:rPr>
+                <w:rFonts w:ascii="Arial" w:hAnsi="Arial" w:cs="Arial"/>
+              </w:rPr>
               <w:t>(</w:t>
             </w:r>
             <w:proofErr w:type="spellStart"/>
             <w:r>
+              <w:rPr>
+                <w:rFonts w:ascii="Arial" w:hAnsi="Arial" w:cs="Arial"/>
+              </w:rPr>
               <w:t>max_hit_points</w:t>
             </w:r>
             <w:proofErr w:type="spellEnd"/>
             <w:r>
+              <w:rPr>
+                <w:rFonts w:ascii="Arial" w:hAnsi="Arial" w:cs="Arial"/>
+              </w:rPr>
               <w:t>)</w:t>
             </w:r>
           </w:p>
           <w:p>
-            <w:r>
+            <w:pPr>
+              <w:rPr>
+                <w:rFonts w:ascii="Arial" w:hAnsi="Arial" w:cs="Arial"/>
+              </w:rPr>
+            </w:pPr>
+            <w:r>
+              <w:rPr>
+                <w:rFonts w:ascii="Arial" w:hAnsi="Arial" w:cs="Arial"/>
+              </w:rPr>
               <w:t xml:space="preserve">+ </w:t>
             </w:r>
             <w:proofErr w:type="spellStart"/>
             <w:r>
+              <w:rPr>
+                <w:rFonts w:ascii="Arial" w:hAnsi="Arial" w:cs="Arial"/>
+              </w:rPr>
               <w:t>set_current_hit_points</w:t>
             </w:r>
             <w:proofErr w:type="spellEnd"/>
             <w:r>
+              <w:rPr>
+                <w:rFonts w:ascii="Arial" w:hAnsi="Arial" w:cs="Arial"/>
+              </w:rPr>
               <w:t>(</w:t>
             </w:r>
             <w:proofErr w:type="spellStart"/>
             <w:r>
+              <w:rPr>
+                <w:rFonts w:ascii="Arial" w:hAnsi="Arial" w:cs="Arial"/>
+              </w:rPr>
               <w:t>current_hit_points</w:t>
             </w:r>
             <w:proofErr w:type="spellEnd"/>
             <w:r>
+              <w:rPr>
+                <w:rFonts w:ascii="Arial" w:hAnsi="Arial" w:cs="Arial"/>
+              </w:rPr>
               <w:t>)</w:t>
             </w:r>
           </w:p>
           <w:p>
-            <w:r>
+            <w:pPr>
+              <w:rPr>
+                <w:rFonts w:ascii="Arial" w:hAnsi="Arial" w:cs="Arial"/>
+              </w:rPr>
+            </w:pPr>
+            <w:r>
+              <w:rPr>
+                <w:rFonts w:ascii="Arial" w:hAnsi="Arial" w:cs="Arial"/>
+              </w:rPr>
               <w:t xml:space="preserve">+ </w:t>
             </w:r>
             <w:proofErr w:type="spellStart"/>
             <w:r>
+              <w:rPr>
+                <w:rFonts w:ascii="Arial" w:hAnsi="Arial" w:cs="Arial"/>
+              </w:rPr>
               <w:t>get_weapon</w:t>
             </w:r>
             <w:proofErr w:type="spellEnd"/>
           </w:p>
           <w:p>
-            <w:r>
+            <w:pPr>
+              <w:rPr>
+                <w:rFonts w:ascii="Arial" w:hAnsi="Arial" w:cs="Arial"/>
+              </w:rPr>
+            </w:pPr>
+            <w:r>
+              <w:rPr>
+                <w:rFonts w:ascii="Arial" w:hAnsi="Arial" w:cs="Arial"/>
+              </w:rPr>
               <w:t xml:space="preserve">+ </w:t>
             </w:r>
             <w:proofErr w:type="spellStart"/>
             <w:r>
+              <w:rPr>
+                <w:rFonts w:ascii="Arial" w:hAnsi="Arial" w:cs="Arial"/>
+              </w:rPr>
               <w:t>get_max_hit_points</w:t>
             </w:r>
             <w:proofErr w:type="spellEnd"/>
           </w:p>
           <w:p>
-            <w:r>
+            <w:pPr>
+              <w:rPr>
+                <w:rFonts w:ascii="Arial" w:hAnsi="Arial" w:cs="Arial"/>
+              </w:rPr>
+            </w:pPr>
+            <w:r>
+              <w:rPr>
+                <w:rFonts w:ascii="Arial" w:hAnsi="Arial" w:cs="Arial"/>
+              </w:rPr>
               <w:t xml:space="preserve">+ </w:t>
             </w:r>
             <w:proofErr w:type="spellStart"/>
             <w:r>
+              <w:rPr>
+                <w:rFonts w:ascii="Arial" w:hAnsi="Arial" w:cs="Arial"/>
+              </w:rPr>
               <w:t>get_max_hit_points</w:t>
             </w:r>
             <w:proofErr w:type="spellEnd"/>
@@ -802,8 +1303,14 @@
       </w:tr>
     </w:tbl>
     <w:p>
-      <w:r>
-        <w:rPr>
+      <w:pPr>
+        <w:rPr>
+          <w:rFonts w:ascii="Arial" w:hAnsi="Arial" w:cs="Arial"/>
+        </w:rPr>
+      </w:pPr>
+      <w:r>
+        <w:rPr>
+          <w:rFonts w:ascii="Arial" w:hAnsi="Arial" w:cs="Arial"/>
           <w:noProof/>
         </w:rPr>
         <mc:AlternateContent>
@@ -867,7 +1374,7 @@
           </mc:Choice>
           <mc:Fallback>
             <w:pict>
-              <v:shape w14:anchorId="6B0CDF36" id="Straight Arrow Connector 2" o:spid="_x0000_s1026" type="#_x0000_t32" style="position:absolute;margin-left:257.25pt;margin-top:13.55pt;width:3.6pt;height:78.3pt;flip:x y;z-index:251661312;visibility:visible;mso-wrap-style:square;mso-width-percent:0;mso-height-percent:0;mso-wrap-distance-left:9pt;mso-wrap-distance-top:0;mso-wrap-distance-right:9pt;mso-wrap-distance-bottom:0;mso-position-horizontal:absolute;mso-position-horizontal-relative:text;mso-position-vertical:absolute;mso-position-vertical-relative:text;mso-width-percent:0;mso-height-percent:0;mso-width-relative:margin;mso-height-relative:margin" o:gfxdata="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" strokecolor="#4472c4 [3204]" strokeweight="4.75pt">
+              <v:shape w14:anchorId="6BF35902" id="Straight Arrow Connector 2" o:spid="_x0000_s1026" type="#_x0000_t32" style="position:absolute;margin-left:257.25pt;margin-top:13.55pt;width:3.6pt;height:78.3pt;flip:x y;z-index:251661312;visibility:visible;mso-wrap-style:square;mso-width-percent:0;mso-height-percent:0;mso-wrap-distance-left:9pt;mso-wrap-distance-top:0;mso-wrap-distance-right:9pt;mso-wrap-distance-bottom:0;mso-position-horizontal:absolute;mso-position-horizontal-relative:text;mso-position-vertical:absolute;mso-position-vertical-relative:text;mso-width-percent:0;mso-height-percent:0;mso-width-relative:margin;mso-height-relative:margin" o:gfxdata="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" strokecolor="#4472c4 [3204]" strokeweight="4.75pt">
                 <v:stroke endarrow="block" joinstyle="miter"/>
               </v:shape>
             </w:pict>
@@ -875,13 +1382,55 @@
         </mc:AlternateContent>
       </w:r>
     </w:p>
-    <w:p/>
-    <w:p/>
-    <w:p/>
-    <w:p/>
-    <w:p/>
-    <w:p/>
-    <w:p/>
+    <w:p>
+      <w:pPr>
+        <w:rPr>
+          <w:rFonts w:ascii="Arial" w:hAnsi="Arial" w:cs="Arial"/>
+        </w:rPr>
+      </w:pPr>
+    </w:p>
+    <w:p>
+      <w:pPr>
+        <w:rPr>
+          <w:rFonts w:ascii="Arial" w:hAnsi="Arial" w:cs="Arial"/>
+        </w:rPr>
+      </w:pPr>
+    </w:p>
+    <w:p>
+      <w:pPr>
+        <w:rPr>
+          <w:rFonts w:ascii="Arial" w:hAnsi="Arial" w:cs="Arial"/>
+        </w:rPr>
+      </w:pPr>
+    </w:p>
+    <w:p>
+      <w:pPr>
+        <w:rPr>
+          <w:rFonts w:ascii="Arial" w:hAnsi="Arial" w:cs="Arial"/>
+        </w:rPr>
+      </w:pPr>
+    </w:p>
+    <w:p>
+      <w:pPr>
+        <w:rPr>
+          <w:rFonts w:ascii="Arial" w:hAnsi="Arial" w:cs="Arial"/>
+        </w:rPr>
+      </w:pPr>
+    </w:p>
+    <w:p>
+      <w:pPr>
+        <w:rPr>
+          <w:rFonts w:ascii="Arial" w:hAnsi="Arial" w:cs="Arial"/>
+        </w:rPr>
+      </w:pPr>
+    </w:p>
+    <w:p>
+      <w:pPr>
+        <w:rPr>
+          <w:rFonts w:ascii="Arial" w:hAnsi="Arial" w:cs="Arial"/>
+        </w:rPr>
+      </w:pPr>
+    </w:p>
     <w:tbl>
       <w:tblPr>
         <w:tblStyle w:val="TableGrid"/>
@@ -900,13 +1449,22 @@
           <w:p>
             <w:pPr>
               <w:jc w:val="center"/>
-            </w:pPr>
-            <w:proofErr w:type="spellStart"/>
-            <w:r>
+              <w:rPr>
+                <w:rFonts w:ascii="Arial" w:hAnsi="Arial" w:cs="Arial"/>
+              </w:rPr>
+            </w:pPr>
+            <w:proofErr w:type="spellStart"/>
+            <w:r>
+              <w:rPr>
+                <w:rFonts w:ascii="Arial" w:hAnsi="Arial" w:cs="Arial"/>
+              </w:rPr>
               <w:t>OrcBoss</w:t>
             </w:r>
             <w:proofErr w:type="spellEnd"/>
             <w:r>
+              <w:rPr>
+                <w:rFonts w:ascii="Arial" w:hAnsi="Arial" w:cs="Arial"/>
+              </w:rPr>
               <w:t>: Orc</w:t>
             </w:r>
           </w:p>
@@ -918,23 +1476,48 @@
             <w:tcW w:w="5310" w:type="dxa"/>
           </w:tcPr>
           <w:p>
-            <w:r>
+            <w:pPr>
+              <w:rPr>
+                <w:rFonts w:ascii="Arial" w:hAnsi="Arial" w:cs="Arial"/>
+              </w:rPr>
+            </w:pPr>
+            <w:r>
+              <w:rPr>
+                <w:rFonts w:ascii="Arial" w:hAnsi="Arial" w:cs="Arial"/>
+              </w:rPr>
               <w:t xml:space="preserve">- </w:t>
             </w:r>
             <w:r>
+              <w:rPr>
+                <w:rFonts w:ascii="Arial" w:hAnsi="Arial" w:cs="Arial"/>
+              </w:rPr>
               <w:t>name: String</w:t>
             </w:r>
           </w:p>
           <w:p>
-            <w:r>
+            <w:pPr>
+              <w:rPr>
+                <w:rFonts w:ascii="Arial" w:hAnsi="Arial" w:cs="Arial"/>
+              </w:rPr>
+            </w:pPr>
+            <w:r>
+              <w:rPr>
+                <w:rFonts w:ascii="Arial" w:hAnsi="Arial" w:cs="Arial"/>
+              </w:rPr>
               <w:t xml:space="preserve">- </w:t>
             </w:r>
             <w:proofErr w:type="spellStart"/>
             <w:r>
+              <w:rPr>
+                <w:rFonts w:ascii="Arial" w:hAnsi="Arial" w:cs="Arial"/>
+              </w:rPr>
               <w:t>special_move</w:t>
             </w:r>
             <w:proofErr w:type="spellEnd"/>
             <w:r>
+              <w:rPr>
+                <w:rFonts w:ascii="Arial" w:hAnsi="Arial" w:cs="Arial"/>
+              </w:rPr>
               <w:t>: String</w:t>
             </w:r>
           </w:p>
@@ -946,97 +1529,193 @@
             <w:tcW w:w="5310" w:type="dxa"/>
           </w:tcPr>
           <w:p>
-            <w:r>
+            <w:pPr>
+              <w:rPr>
+                <w:rFonts w:ascii="Arial" w:hAnsi="Arial" w:cs="Arial"/>
+              </w:rPr>
+            </w:pPr>
+            <w:r>
+              <w:rPr>
+                <w:rFonts w:ascii="Arial" w:hAnsi="Arial" w:cs="Arial"/>
+              </w:rPr>
               <w:t>- __</w:t>
             </w:r>
             <w:proofErr w:type="spellStart"/>
             <w:r>
+              <w:rPr>
+                <w:rFonts w:ascii="Arial" w:hAnsi="Arial" w:cs="Arial"/>
+              </w:rPr>
               <w:t>init</w:t>
             </w:r>
             <w:proofErr w:type="spellEnd"/>
             <w:r>
+              <w:rPr>
+                <w:rFonts w:ascii="Arial" w:hAnsi="Arial" w:cs="Arial"/>
+              </w:rPr>
               <w:t>_</w:t>
             </w:r>
             <w:proofErr w:type="gramStart"/>
             <w:r>
+              <w:rPr>
+                <w:rFonts w:ascii="Arial" w:hAnsi="Arial" w:cs="Arial"/>
+              </w:rPr>
               <w:t>_(</w:t>
             </w:r>
             <w:proofErr w:type="gramEnd"/>
             <w:r>
+              <w:rPr>
+                <w:rFonts w:ascii="Arial" w:hAnsi="Arial" w:cs="Arial"/>
+              </w:rPr>
               <w:t xml:space="preserve">name, </w:t>
             </w:r>
             <w:proofErr w:type="spellStart"/>
             <w:r>
+              <w:rPr>
+                <w:rFonts w:ascii="Arial" w:hAnsi="Arial" w:cs="Arial"/>
+              </w:rPr>
               <w:t>special_move</w:t>
             </w:r>
             <w:proofErr w:type="spellEnd"/>
             <w:r>
+              <w:rPr>
+                <w:rFonts w:ascii="Arial" w:hAnsi="Arial" w:cs="Arial"/>
+              </w:rPr>
               <w:t>, …)</w:t>
             </w:r>
           </w:p>
           <w:p>
-            <w:r>
+            <w:pPr>
+              <w:rPr>
+                <w:rFonts w:ascii="Arial" w:hAnsi="Arial" w:cs="Arial"/>
+              </w:rPr>
+            </w:pPr>
+            <w:r>
+              <w:rPr>
+                <w:rFonts w:ascii="Arial" w:hAnsi="Arial" w:cs="Arial"/>
+              </w:rPr>
               <w:t>- __str_</w:t>
             </w:r>
             <w:proofErr w:type="gramStart"/>
             <w:r>
+              <w:rPr>
+                <w:rFonts w:ascii="Arial" w:hAnsi="Arial" w:cs="Arial"/>
+              </w:rPr>
               <w:t>_(</w:t>
             </w:r>
             <w:proofErr w:type="gramEnd"/>
             <w:r>
+              <w:rPr>
+                <w:rFonts w:ascii="Arial" w:hAnsi="Arial" w:cs="Arial"/>
+              </w:rPr>
               <w:t>)</w:t>
             </w:r>
           </w:p>
           <w:p>
-            <w:r>
+            <w:pPr>
+              <w:rPr>
+                <w:rFonts w:ascii="Arial" w:hAnsi="Arial" w:cs="Arial"/>
+              </w:rPr>
+            </w:pPr>
+            <w:r>
+              <w:rPr>
+                <w:rFonts w:ascii="Arial" w:hAnsi="Arial" w:cs="Arial"/>
+              </w:rPr>
               <w:t xml:space="preserve">+ </w:t>
             </w:r>
             <w:proofErr w:type="spellStart"/>
             <w:r>
+              <w:rPr>
+                <w:rFonts w:ascii="Arial" w:hAnsi="Arial" w:cs="Arial"/>
+              </w:rPr>
               <w:t>set_name</w:t>
             </w:r>
             <w:proofErr w:type="spellEnd"/>
             <w:r>
+              <w:rPr>
+                <w:rFonts w:ascii="Arial" w:hAnsi="Arial" w:cs="Arial"/>
+              </w:rPr>
               <w:t>(name)</w:t>
             </w:r>
           </w:p>
           <w:p>
-            <w:r>
+            <w:pPr>
+              <w:rPr>
+                <w:rFonts w:ascii="Arial" w:hAnsi="Arial" w:cs="Arial"/>
+              </w:rPr>
+            </w:pPr>
+            <w:r>
+              <w:rPr>
+                <w:rFonts w:ascii="Arial" w:hAnsi="Arial" w:cs="Arial"/>
+              </w:rPr>
               <w:t xml:space="preserve">+ </w:t>
             </w:r>
             <w:proofErr w:type="spellStart"/>
             <w:r>
+              <w:rPr>
+                <w:rFonts w:ascii="Arial" w:hAnsi="Arial" w:cs="Arial"/>
+              </w:rPr>
               <w:t>set_special_move</w:t>
             </w:r>
             <w:proofErr w:type="spellEnd"/>
             <w:r>
+              <w:rPr>
+                <w:rFonts w:ascii="Arial" w:hAnsi="Arial" w:cs="Arial"/>
+              </w:rPr>
               <w:t>(</w:t>
             </w:r>
             <w:proofErr w:type="spellStart"/>
             <w:r>
+              <w:rPr>
+                <w:rFonts w:ascii="Arial" w:hAnsi="Arial" w:cs="Arial"/>
+              </w:rPr>
               <w:t>special_move</w:t>
             </w:r>
             <w:proofErr w:type="spellEnd"/>
             <w:r>
+              <w:rPr>
+                <w:rFonts w:ascii="Arial" w:hAnsi="Arial" w:cs="Arial"/>
+              </w:rPr>
               <w:t>)</w:t>
             </w:r>
           </w:p>
           <w:p>
-            <w:r>
+            <w:pPr>
+              <w:rPr>
+                <w:rFonts w:ascii="Arial" w:hAnsi="Arial" w:cs="Arial"/>
+              </w:rPr>
+            </w:pPr>
+            <w:r>
+              <w:rPr>
+                <w:rFonts w:ascii="Arial" w:hAnsi="Arial" w:cs="Arial"/>
+              </w:rPr>
               <w:t xml:space="preserve">+ </w:t>
             </w:r>
             <w:proofErr w:type="spellStart"/>
             <w:r>
+              <w:rPr>
+                <w:rFonts w:ascii="Arial" w:hAnsi="Arial" w:cs="Arial"/>
+              </w:rPr>
               <w:t>get_name</w:t>
             </w:r>
             <w:proofErr w:type="spellEnd"/>
           </w:p>
           <w:p>
-            <w:r>
+            <w:pPr>
+              <w:rPr>
+                <w:rFonts w:ascii="Arial" w:hAnsi="Arial" w:cs="Arial"/>
+              </w:rPr>
+            </w:pPr>
+            <w:r>
+              <w:rPr>
+                <w:rFonts w:ascii="Arial" w:hAnsi="Arial" w:cs="Arial"/>
+              </w:rPr>
               <w:t xml:space="preserve">+ </w:t>
             </w:r>
             <w:proofErr w:type="spellStart"/>
             <w:r>
+              <w:rPr>
+                <w:rFonts w:ascii="Arial" w:hAnsi="Arial" w:cs="Arial"/>
+              </w:rPr>
               <w:t>get_special_move</w:t>
             </w:r>
             <w:proofErr w:type="spellEnd"/>
@@ -1044,90 +1723,211 @@
         </w:tc>
       </w:tr>
     </w:tbl>
-    <w:p/>
-    <w:p>
-      <w:r>
+    <w:p>
+      <w:pPr>
+        <w:rPr>
+          <w:rFonts w:ascii="Arial" w:hAnsi="Arial" w:cs="Arial"/>
+        </w:rPr>
+      </w:pPr>
+    </w:p>
+    <w:p>
+      <w:pPr>
+        <w:rPr>
+          <w:rFonts w:ascii="Arial" w:hAnsi="Arial" w:cs="Arial"/>
+        </w:rPr>
+      </w:pPr>
+      <w:r>
+        <w:rPr>
+          <w:rFonts w:ascii="Arial" w:hAnsi="Arial" w:cs="Arial"/>
+        </w:rPr>
         <w:t>Data:</w:t>
       </w:r>
     </w:p>
-    <w:p/>
-    <w:p>
-      <w:r>
+    <w:p>
+      <w:pPr>
+        <w:rPr>
+          <w:rFonts w:ascii="Arial" w:hAnsi="Arial" w:cs="Arial"/>
+        </w:rPr>
+      </w:pPr>
+    </w:p>
+    <w:p>
+      <w:pPr>
+        <w:rPr>
+          <w:rFonts w:ascii="Arial" w:hAnsi="Arial" w:cs="Arial"/>
+        </w:rPr>
+      </w:pPr>
+      <w:r>
+        <w:rPr>
+          <w:rFonts w:ascii="Arial" w:hAnsi="Arial" w:cs="Arial"/>
+        </w:rPr>
         <w:tab/>
         <w:t>Classes</w:t>
       </w:r>
     </w:p>
     <w:p>
-      <w:r>
+      <w:pPr>
+        <w:rPr>
+          <w:rFonts w:ascii="Arial" w:hAnsi="Arial" w:cs="Arial"/>
+        </w:rPr>
+      </w:pPr>
+      <w:r>
+        <w:rPr>
+          <w:rFonts w:ascii="Arial" w:hAnsi="Arial" w:cs="Arial"/>
+        </w:rPr>
         <w:tab/>
         <w:t>- Creature</w:t>
       </w:r>
       <w:r>
+        <w:rPr>
+          <w:rFonts w:ascii="Arial" w:hAnsi="Arial" w:cs="Arial"/>
+        </w:rPr>
         <w:t xml:space="preserve"> </w:t>
       </w:r>
     </w:p>
     <w:p>
-      <w:r>
+      <w:pPr>
+        <w:rPr>
+          <w:rFonts w:ascii="Arial" w:hAnsi="Arial" w:cs="Arial"/>
+        </w:rPr>
+      </w:pPr>
+      <w:r>
+        <w:rPr>
+          <w:rFonts w:ascii="Arial" w:hAnsi="Arial" w:cs="Arial"/>
+        </w:rPr>
         <w:tab/>
         <w:t>- Orc: Child of Creature</w:t>
       </w:r>
     </w:p>
     <w:p>
-      <w:r>
+      <w:pPr>
+        <w:rPr>
+          <w:rFonts w:ascii="Arial" w:hAnsi="Arial" w:cs="Arial"/>
+        </w:rPr>
+      </w:pPr>
+      <w:r>
+        <w:rPr>
+          <w:rFonts w:ascii="Arial" w:hAnsi="Arial" w:cs="Arial"/>
+        </w:rPr>
         <w:tab/>
         <w:t xml:space="preserve">- </w:t>
       </w:r>
       <w:proofErr w:type="spellStart"/>
       <w:r>
+        <w:rPr>
+          <w:rFonts w:ascii="Arial" w:hAnsi="Arial" w:cs="Arial"/>
+        </w:rPr>
         <w:t>OrcBoss</w:t>
       </w:r>
       <w:proofErr w:type="spellEnd"/>
       <w:r>
+        <w:rPr>
+          <w:rFonts w:ascii="Arial" w:hAnsi="Arial" w:cs="Arial"/>
+        </w:rPr>
         <w:t>: Child of Orc</w:t>
       </w:r>
     </w:p>
-    <w:p/>
-    <w:p>
-      <w:r>
+    <w:p>
+      <w:pPr>
+        <w:rPr>
+          <w:rFonts w:ascii="Arial" w:hAnsi="Arial" w:cs="Arial"/>
+        </w:rPr>
+      </w:pPr>
+    </w:p>
+    <w:p>
+      <w:pPr>
+        <w:rPr>
+          <w:rFonts w:ascii="Arial" w:hAnsi="Arial" w:cs="Arial"/>
+        </w:rPr>
+      </w:pPr>
+      <w:r>
+        <w:rPr>
+          <w:rFonts w:ascii="Arial" w:hAnsi="Arial" w:cs="Arial"/>
+        </w:rPr>
         <w:tab/>
         <w:t>Variables:</w:t>
       </w:r>
     </w:p>
     <w:p>
-      <w:r>
+      <w:pPr>
+        <w:rPr>
+          <w:rFonts w:ascii="Arial" w:hAnsi="Arial" w:cs="Arial"/>
+        </w:rPr>
+      </w:pPr>
+      <w:r>
+        <w:rPr>
+          <w:rFonts w:ascii="Arial" w:hAnsi="Arial" w:cs="Arial"/>
+        </w:rPr>
         <w:tab/>
         <w:t>- rabbit: Creature</w:t>
       </w:r>
     </w:p>
     <w:p>
-      <w:r>
+      <w:pPr>
+        <w:rPr>
+          <w:rFonts w:ascii="Arial" w:hAnsi="Arial" w:cs="Arial"/>
+        </w:rPr>
+      </w:pPr>
+      <w:r>
+        <w:rPr>
+          <w:rFonts w:ascii="Arial" w:hAnsi="Arial" w:cs="Arial"/>
+        </w:rPr>
         <w:tab/>
         <w:t>- orc: Orc</w:t>
       </w:r>
     </w:p>
     <w:p>
-      <w:r>
+      <w:pPr>
+        <w:rPr>
+          <w:rFonts w:ascii="Arial" w:hAnsi="Arial" w:cs="Arial"/>
+        </w:rPr>
+      </w:pPr>
+      <w:r>
+        <w:rPr>
+          <w:rFonts w:ascii="Arial" w:hAnsi="Arial" w:cs="Arial"/>
+        </w:rPr>
         <w:tab/>
         <w:t xml:space="preserve">- </w:t>
       </w:r>
       <w:proofErr w:type="spellStart"/>
       <w:r>
+        <w:rPr>
+          <w:rFonts w:ascii="Arial" w:hAnsi="Arial" w:cs="Arial"/>
+        </w:rPr>
         <w:t>griksnak</w:t>
       </w:r>
       <w:proofErr w:type="spellEnd"/>
       <w:r>
+        <w:rPr>
+          <w:rFonts w:ascii="Arial" w:hAnsi="Arial" w:cs="Arial"/>
+        </w:rPr>
         <w:t xml:space="preserve">: </w:t>
       </w:r>
       <w:proofErr w:type="spellStart"/>
       <w:r>
+        <w:rPr>
+          <w:rFonts w:ascii="Arial" w:hAnsi="Arial" w:cs="Arial"/>
+        </w:rPr>
         <w:t>OrcBoss</w:t>
       </w:r>
       <w:proofErr w:type="spellEnd"/>
     </w:p>
-    <w:p/>
-    <w:p>
-      <w:r>
-        <w:lastRenderedPageBreak/>
+    <w:p>
+      <w:pPr>
+        <w:rPr>
+          <w:rFonts w:ascii="Arial" w:hAnsi="Arial" w:cs="Arial"/>
+        </w:rPr>
+      </w:pPr>
+    </w:p>
+    <w:p>
+      <w:pPr>
+        <w:rPr>
+          <w:rFonts w:ascii="Arial" w:hAnsi="Arial" w:cs="Arial"/>
+        </w:rPr>
+      </w:pPr>
+      <w:r>
+        <w:rPr>
+          <w:rFonts w:ascii="Arial" w:hAnsi="Arial" w:cs="Arial"/>
+        </w:rPr>
         <w:t>Processing:</w:t>
       </w:r>
     </w:p>
@@ -1138,24 +1938,42 @@
           <w:ilvl w:val="0"/>
           <w:numId w:val="1"/>
         </w:numPr>
-      </w:pPr>
-      <w:r>
+        <w:rPr>
+          <w:rFonts w:ascii="Arial" w:hAnsi="Arial" w:cs="Arial"/>
+        </w:rPr>
+      </w:pPr>
+      <w:r>
+        <w:rPr>
+          <w:rFonts w:ascii="Arial" w:hAnsi="Arial" w:cs="Arial"/>
+        </w:rPr>
         <w:t xml:space="preserve">Create rabbit, orc, </w:t>
       </w:r>
       <w:proofErr w:type="spellStart"/>
       <w:r>
+        <w:rPr>
+          <w:rFonts w:ascii="Arial" w:hAnsi="Arial" w:cs="Arial"/>
+        </w:rPr>
         <w:t>griksnak</w:t>
       </w:r>
       <w:proofErr w:type="spellEnd"/>
       <w:r>
+        <w:rPr>
+          <w:rFonts w:ascii="Arial" w:hAnsi="Arial" w:cs="Arial"/>
+        </w:rPr>
         <w:t xml:space="preserve"> from the classes Creature, Orc, and </w:t>
       </w:r>
       <w:proofErr w:type="spellStart"/>
       <w:r>
+        <w:rPr>
+          <w:rFonts w:ascii="Arial" w:hAnsi="Arial" w:cs="Arial"/>
+        </w:rPr>
         <w:t>OrcBoss</w:t>
       </w:r>
       <w:proofErr w:type="spellEnd"/>
       <w:r>
+        <w:rPr>
+          <w:rFonts w:ascii="Arial" w:hAnsi="Arial" w:cs="Arial"/>
+        </w:rPr>
         <w:t xml:space="preserve"> respectively.</w:t>
       </w:r>
     </w:p>
@@ -1166,22 +1984,49 @@
           <w:ilvl w:val="0"/>
           <w:numId w:val="1"/>
         </w:numPr>
-      </w:pPr>
-      <w:r>
+        <w:rPr>
+          <w:rFonts w:ascii="Arial" w:hAnsi="Arial" w:cs="Arial"/>
+        </w:rPr>
+      </w:pPr>
+      <w:r>
+        <w:rPr>
+          <w:rFonts w:ascii="Arial" w:hAnsi="Arial" w:cs="Arial"/>
+        </w:rPr>
+        <w:lastRenderedPageBreak/>
         <w:t xml:space="preserve">Print rabbit, orc, </w:t>
       </w:r>
       <w:proofErr w:type="spellStart"/>
       <w:r>
+        <w:rPr>
+          <w:rFonts w:ascii="Arial" w:hAnsi="Arial" w:cs="Arial"/>
+        </w:rPr>
         <w:t>griksnak</w:t>
       </w:r>
       <w:proofErr w:type="spellEnd"/>
       <w:r>
+        <w:rPr>
+          <w:rFonts w:ascii="Arial" w:hAnsi="Arial" w:cs="Arial"/>
+        </w:rPr>
         <w:t xml:space="preserve"> to get their __str__ printout</w:t>
       </w:r>
     </w:p>
-    <w:p/>
-    <w:p>
-      <w:r>
+    <w:p>
+      <w:pPr>
+        <w:rPr>
+          <w:rFonts w:ascii="Arial" w:hAnsi="Arial" w:cs="Arial"/>
+        </w:rPr>
+      </w:pPr>
+    </w:p>
+    <w:p>
+      <w:pPr>
+        <w:rPr>
+          <w:rFonts w:ascii="Arial" w:hAnsi="Arial" w:cs="Arial"/>
+        </w:rPr>
+      </w:pPr>
+      <w:r>
+        <w:rPr>
+          <w:rFonts w:ascii="Arial" w:hAnsi="Arial" w:cs="Arial"/>
+        </w:rPr>
         <w:t>Output:</w:t>
       </w:r>
     </w:p>
@@ -1192,8 +2037,14 @@
           <w:ilvl w:val="0"/>
           <w:numId w:val="2"/>
         </w:numPr>
-      </w:pPr>
-      <w:r>
+        <w:rPr>
+          <w:rFonts w:ascii="Arial" w:hAnsi="Arial" w:cs="Arial"/>
+        </w:rPr>
+      </w:pPr>
+      <w:r>
+        <w:rPr>
+          <w:rFonts w:ascii="Arial" w:hAnsi="Arial" w:cs="Arial"/>
+        </w:rPr>
         <w:t>For Creatures, the printout will include their type, friendly status, location, and image.</w:t>
       </w:r>
     </w:p>
@@ -1204,8 +2055,14 @@
           <w:ilvl w:val="0"/>
           <w:numId w:val="2"/>
         </w:numPr>
-      </w:pPr>
-      <w:r>
+        <w:rPr>
+          <w:rFonts w:ascii="Arial" w:hAnsi="Arial" w:cs="Arial"/>
+        </w:rPr>
+      </w:pPr>
+      <w:r>
+        <w:rPr>
+          <w:rFonts w:ascii="Arial" w:hAnsi="Arial" w:cs="Arial"/>
+        </w:rPr>
         <w:t>For Orcs, their printout will include additional information weapon and HP as well as all the information from Creature.</w:t>
       </w:r>
     </w:p>
@@ -1216,16 +2073,28 @@
           <w:ilvl w:val="0"/>
           <w:numId w:val="2"/>
         </w:numPr>
-      </w:pPr>
-      <w:r>
+        <w:rPr>
+          <w:rFonts w:ascii="Arial" w:hAnsi="Arial" w:cs="Arial"/>
+        </w:rPr>
+      </w:pPr>
+      <w:r>
+        <w:rPr>
+          <w:rFonts w:ascii="Arial" w:hAnsi="Arial" w:cs="Arial"/>
+        </w:rPr>
         <w:t xml:space="preserve">For </w:t>
       </w:r>
       <w:proofErr w:type="spellStart"/>
       <w:r>
+        <w:rPr>
+          <w:rFonts w:ascii="Arial" w:hAnsi="Arial" w:cs="Arial"/>
+        </w:rPr>
         <w:t>OrcBoss</w:t>
       </w:r>
       <w:proofErr w:type="spellEnd"/>
       <w:r>
+        <w:rPr>
+          <w:rFonts w:ascii="Arial" w:hAnsi="Arial" w:cs="Arial"/>
+        </w:rPr>
         <w:t>, their printout will include their name and special move, as well as all the information from Orc and Creature.</w:t>
       </w:r>
     </w:p>

</xml_diff>